<commit_message>
labs from device orientation
labs from device orientation
</commit_message>
<xml_diff>
--- a/enviar/APUNTES CLASE MAYO 16.docx
+++ b/enviar/APUNTES CLASE MAYO 16.docx
@@ -404,8 +404,288 @@
           </wp:inline>
         </w:drawing>
       </w:r>
+    </w:p>
+    <w:p/>
+    <w:p>
+      <w:r>
+        <w:rPr>
+          <w:noProof/>
+          <w:lang w:eastAsia="es-CO"/>
+        </w:rPr>
+        <w:drawing>
+          <wp:inline distT="0" distB="0" distL="0" distR="0" wp14:anchorId="6F506375" wp14:editId="33BC68A7">
+            <wp:extent cx="5612130" cy="3302635"/>
+            <wp:effectExtent l="0" t="0" r="7620" b="0"/>
+            <wp:docPr id="8" name="Imagen 8"/>
+            <wp:cNvGraphicFramePr>
+              <a:graphicFrameLocks xmlns:a="http://schemas.openxmlformats.org/drawingml/2006/main" noChangeAspect="1"/>
+            </wp:cNvGraphicFramePr>
+            <a:graphic xmlns:a="http://schemas.openxmlformats.org/drawingml/2006/main">
+              <a:graphicData uri="http://schemas.openxmlformats.org/drawingml/2006/picture">
+                <pic:pic xmlns:pic="http://schemas.openxmlformats.org/drawingml/2006/picture">
+                  <pic:nvPicPr>
+                    <pic:cNvPr id="1" name=""/>
+                    <pic:cNvPicPr/>
+                  </pic:nvPicPr>
+                  <pic:blipFill>
+                    <a:blip r:embed="rId11"/>
+                    <a:stretch>
+                      <a:fillRect/>
+                    </a:stretch>
+                  </pic:blipFill>
+                  <pic:spPr>
+                    <a:xfrm>
+                      <a:off x="0" y="0"/>
+                      <a:ext cx="5612130" cy="3302635"/>
+                    </a:xfrm>
+                    <a:prstGeom prst="rect">
+                      <a:avLst/>
+                    </a:prstGeom>
+                  </pic:spPr>
+                </pic:pic>
+              </a:graphicData>
+            </a:graphic>
+          </wp:inline>
+        </w:drawing>
+      </w:r>
+    </w:p>
+    <w:p/>
+    <w:p>
+      <w:r>
+        <w:lastRenderedPageBreak/>
+        <w:t xml:space="preserve">Cuando se ejecuta desde Firefox os, en </w:t>
+      </w:r>
+      <w:proofErr w:type="spellStart"/>
+      <w:r>
+        <w:t>WebId</w:t>
+      </w:r>
+      <w:proofErr w:type="spellEnd"/>
+      <w:r>
+        <w:t xml:space="preserve">, al tener corriendo la </w:t>
+      </w:r>
+      <w:proofErr w:type="spellStart"/>
+      <w:r>
+        <w:t>app</w:t>
+      </w:r>
+      <w:proofErr w:type="spellEnd"/>
+      <w:r>
+        <w:t xml:space="preserve">, ir a Project -&gt; </w:t>
+      </w:r>
+      <w:proofErr w:type="spellStart"/>
+      <w:r>
+        <w:t>debug</w:t>
+      </w:r>
+      <w:proofErr w:type="spellEnd"/>
+      <w:r>
+        <w:t xml:space="preserve"> </w:t>
+      </w:r>
+      <w:proofErr w:type="spellStart"/>
+      <w:r>
+        <w:t>app</w:t>
+      </w:r>
+      <w:proofErr w:type="spellEnd"/>
+      <w:r>
+        <w:t xml:space="preserve"> y buscar la consola para ejecutar el siguiente comando</w:t>
+      </w:r>
+      <w:r>
+        <w:t>, ahí se le indica cuantos grados girar</w:t>
+      </w:r>
+    </w:p>
+    <w:p>
+      <w:r>
+        <w:rPr>
+          <w:noProof/>
+          <w:lang w:eastAsia="es-CO"/>
+        </w:rPr>
+        <w:drawing>
+          <wp:inline distT="0" distB="0" distL="0" distR="0" wp14:anchorId="2560B2EA" wp14:editId="0D82EAEB">
+            <wp:extent cx="5612130" cy="3855720"/>
+            <wp:effectExtent l="0" t="0" r="7620" b="0"/>
+            <wp:docPr id="9" name="Imagen 9"/>
+            <wp:cNvGraphicFramePr>
+              <a:graphicFrameLocks xmlns:a="http://schemas.openxmlformats.org/drawingml/2006/main" noChangeAspect="1"/>
+            </wp:cNvGraphicFramePr>
+            <a:graphic xmlns:a="http://schemas.openxmlformats.org/drawingml/2006/main">
+              <a:graphicData uri="http://schemas.openxmlformats.org/drawingml/2006/picture">
+                <pic:pic xmlns:pic="http://schemas.openxmlformats.org/drawingml/2006/picture">
+                  <pic:nvPicPr>
+                    <pic:cNvPr id="1" name=""/>
+                    <pic:cNvPicPr/>
+                  </pic:nvPicPr>
+                  <pic:blipFill>
+                    <a:blip r:embed="rId12"/>
+                    <a:stretch>
+                      <a:fillRect/>
+                    </a:stretch>
+                  </pic:blipFill>
+                  <pic:spPr>
+                    <a:xfrm>
+                      <a:off x="0" y="0"/>
+                      <a:ext cx="5612130" cy="3855720"/>
+                    </a:xfrm>
+                    <a:prstGeom prst="rect">
+                      <a:avLst/>
+                    </a:prstGeom>
+                  </pic:spPr>
+                </pic:pic>
+              </a:graphicData>
+            </a:graphic>
+          </wp:inline>
+        </w:drawing>
+      </w:r>
+    </w:p>
+    <w:p>
+      <w:r>
+        <w:rPr>
+          <w:noProof/>
+          <w:lang w:eastAsia="es-CO"/>
+        </w:rPr>
+        <w:lastRenderedPageBreak/>
+        <w:drawing>
+          <wp:inline distT="0" distB="0" distL="0" distR="0" wp14:anchorId="3348636E" wp14:editId="440A1882">
+            <wp:extent cx="5612130" cy="3860800"/>
+            <wp:effectExtent l="0" t="0" r="7620" b="6350"/>
+            <wp:docPr id="10" name="Imagen 10"/>
+            <wp:cNvGraphicFramePr>
+              <a:graphicFrameLocks xmlns:a="http://schemas.openxmlformats.org/drawingml/2006/main" noChangeAspect="1"/>
+            </wp:cNvGraphicFramePr>
+            <a:graphic xmlns:a="http://schemas.openxmlformats.org/drawingml/2006/main">
+              <a:graphicData uri="http://schemas.openxmlformats.org/drawingml/2006/picture">
+                <pic:pic xmlns:pic="http://schemas.openxmlformats.org/drawingml/2006/picture">
+                  <pic:nvPicPr>
+                    <pic:cNvPr id="1" name=""/>
+                    <pic:cNvPicPr/>
+                  </pic:nvPicPr>
+                  <pic:blipFill>
+                    <a:blip r:embed="rId13"/>
+                    <a:stretch>
+                      <a:fillRect/>
+                    </a:stretch>
+                  </pic:blipFill>
+                  <pic:spPr>
+                    <a:xfrm>
+                      <a:off x="0" y="0"/>
+                      <a:ext cx="5612130" cy="3860800"/>
+                    </a:xfrm>
+                    <a:prstGeom prst="rect">
+                      <a:avLst/>
+                    </a:prstGeom>
+                  </pic:spPr>
+                </pic:pic>
+              </a:graphicData>
+            </a:graphic>
+          </wp:inline>
+        </w:drawing>
+      </w:r>
+    </w:p>
+    <w:p/>
+    <w:p>
+      <w:r>
+        <w:t>Ejecutándolo desde browser</w:t>
+      </w:r>
+    </w:p>
+    <w:p>
+      <w:r>
+        <w:rPr>
+          <w:noProof/>
+          <w:lang w:eastAsia="es-CO"/>
+        </w:rPr>
+        <w:drawing>
+          <wp:inline distT="0" distB="0" distL="0" distR="0" wp14:anchorId="159CA143" wp14:editId="7DE7B6A8">
+            <wp:extent cx="5612130" cy="2608580"/>
+            <wp:effectExtent l="0" t="0" r="7620" b="1270"/>
+            <wp:docPr id="11" name="Imagen 11"/>
+            <wp:cNvGraphicFramePr>
+              <a:graphicFrameLocks xmlns:a="http://schemas.openxmlformats.org/drawingml/2006/main" noChangeAspect="1"/>
+            </wp:cNvGraphicFramePr>
+            <a:graphic xmlns:a="http://schemas.openxmlformats.org/drawingml/2006/main">
+              <a:graphicData uri="http://schemas.openxmlformats.org/drawingml/2006/picture">
+                <pic:pic xmlns:pic="http://schemas.openxmlformats.org/drawingml/2006/picture">
+                  <pic:nvPicPr>
+                    <pic:cNvPr id="1" name=""/>
+                    <pic:cNvPicPr/>
+                  </pic:nvPicPr>
+                  <pic:blipFill>
+                    <a:blip r:embed="rId14"/>
+                    <a:stretch>
+                      <a:fillRect/>
+                    </a:stretch>
+                  </pic:blipFill>
+                  <pic:spPr>
+                    <a:xfrm>
+                      <a:off x="0" y="0"/>
+                      <a:ext cx="5612130" cy="2608580"/>
+                    </a:xfrm>
+                    <a:prstGeom prst="rect">
+                      <a:avLst/>
+                    </a:prstGeom>
+                  </pic:spPr>
+                </pic:pic>
+              </a:graphicData>
+            </a:graphic>
+          </wp:inline>
+        </w:drawing>
+      </w:r>
+    </w:p>
+    <w:p/>
+    <w:p>
+      <w:r>
+        <w:t xml:space="preserve">Usando </w:t>
+      </w:r>
+      <w:proofErr w:type="spellStart"/>
+      <w:r>
+        <w:t>Git</w:t>
+      </w:r>
+      <w:proofErr w:type="spellEnd"/>
+      <w:r>
+        <w:t xml:space="preserve"> Bash</w:t>
+      </w:r>
       <w:bookmarkStart w:id="0" w:name="_GoBack"/>
       <w:bookmarkEnd w:id="0"/>
+    </w:p>
+    <w:p>
+      <w:r>
+        <w:rPr>
+          <w:noProof/>
+          <w:lang w:eastAsia="es-CO"/>
+        </w:rPr>
+        <w:lastRenderedPageBreak/>
+        <w:drawing>
+          <wp:inline distT="0" distB="0" distL="0" distR="0" wp14:anchorId="2BCDDB05" wp14:editId="46935CB0">
+            <wp:extent cx="5612130" cy="3590925"/>
+            <wp:effectExtent l="0" t="0" r="7620" b="9525"/>
+            <wp:docPr id="12" name="Imagen 12"/>
+            <wp:cNvGraphicFramePr>
+              <a:graphicFrameLocks xmlns:a="http://schemas.openxmlformats.org/drawingml/2006/main" noChangeAspect="1"/>
+            </wp:cNvGraphicFramePr>
+            <a:graphic xmlns:a="http://schemas.openxmlformats.org/drawingml/2006/main">
+              <a:graphicData uri="http://schemas.openxmlformats.org/drawingml/2006/picture">
+                <pic:pic xmlns:pic="http://schemas.openxmlformats.org/drawingml/2006/picture">
+                  <pic:nvPicPr>
+                    <pic:cNvPr id="1" name=""/>
+                    <pic:cNvPicPr/>
+                  </pic:nvPicPr>
+                  <pic:blipFill>
+                    <a:blip r:embed="rId15"/>
+                    <a:stretch>
+                      <a:fillRect/>
+                    </a:stretch>
+                  </pic:blipFill>
+                  <pic:spPr>
+                    <a:xfrm>
+                      <a:off x="0" y="0"/>
+                      <a:ext cx="5612130" cy="3590925"/>
+                    </a:xfrm>
+                    <a:prstGeom prst="rect">
+                      <a:avLst/>
+                    </a:prstGeom>
+                  </pic:spPr>
+                </pic:pic>
+              </a:graphicData>
+            </a:graphic>
+          </wp:inline>
+        </w:drawing>
+      </w:r>
     </w:p>
     <w:sectPr>
       <w:pgSz w:w="12240" w:h="15840"/>

</xml_diff>